<commit_message>
Added Best_Rank() and Sum_Rank() for ordering
</commit_message>
<xml_diff>
--- a/Documents/Manual Showcase.docx
+++ b/Documents/Manual Showcase.docx
@@ -13,16 +13,16 @@
         <w:rPr>
           <w:lang w:val="en-GB"/>
         </w:rPr>
-        <w:t>Showcase Pref</w:t>
-      </w:r>
-      <w:bookmarkStart w:id="0" w:name="_GoBack"/>
-      <w:bookmarkEnd w:id="0"/>
-      <w:r>
-        <w:rPr>
-          <w:lang w:val="en-GB"/>
-        </w:rPr>
-        <w:t>SQL</w:t>
-      </w:r>
+        <w:t xml:space="preserve">Showcase </w:t>
+      </w:r>
+      <w:proofErr w:type="spellStart"/>
+      <w:r>
+        <w:rPr>
+          <w:lang w:val="en-GB"/>
+        </w:rPr>
+        <w:t>PrefSQL</w:t>
+      </w:r>
+      <w:proofErr w:type="spellEnd"/>
     </w:p>
     <w:p>
       <w:pPr>
@@ -167,7 +167,23 @@
           <w:rFonts w:ascii="Consolas" w:hAnsi="Consolas" w:cs="Consolas"/>
           <w:lang w:val="en-GB"/>
         </w:rPr>
-        <w:t xml:space="preserve">LEFT OUTER JOIN colors ON </w:t>
+        <w:t xml:space="preserve">LEFT OUTER JOIN </w:t>
+      </w:r>
+      <w:proofErr w:type="spellStart"/>
+      <w:r>
+        <w:rPr>
+          <w:rFonts w:ascii="Consolas" w:hAnsi="Consolas" w:cs="Consolas"/>
+          <w:lang w:val="en-GB"/>
+        </w:rPr>
+        <w:t>colors</w:t>
+      </w:r>
+      <w:proofErr w:type="spellEnd"/>
+      <w:r>
+        <w:rPr>
+          <w:rFonts w:ascii="Consolas" w:hAnsi="Consolas" w:cs="Consolas"/>
+          <w:lang w:val="en-GB"/>
+        </w:rPr>
+        <w:t xml:space="preserve"> ON </w:t>
       </w:r>
       <w:r>
         <w:rPr>
@@ -418,6 +434,7 @@
           <w:lang w:val="en-GB"/>
         </w:rPr>
       </w:pPr>
+      <w:proofErr w:type="gramStart"/>
       <w:r>
         <w:rPr>
           <w:rFonts w:ascii="Consolas" w:hAnsi="Consolas" w:cs="Consolas"/>
@@ -442,6 +459,7 @@
         </w:rPr>
         <w:t>price</w:t>
       </w:r>
+      <w:proofErr w:type="gramEnd"/>
       <w:r>
         <w:rPr>
           <w:rFonts w:ascii="Consolas" w:hAnsi="Consolas" w:cs="Consolas"/>
@@ -486,6 +504,7 @@
           <w:lang w:val="en-GB"/>
         </w:rPr>
       </w:pPr>
+      <w:proofErr w:type="gramStart"/>
       <w:r>
         <w:rPr>
           <w:rFonts w:ascii="Consolas" w:hAnsi="Consolas" w:cs="Consolas"/>
@@ -510,6 +529,7 @@
         </w:rPr>
         <w:t>price</w:t>
       </w:r>
+      <w:proofErr w:type="gramEnd"/>
       <w:r>
         <w:rPr>
           <w:rFonts w:ascii="Consolas" w:hAnsi="Consolas" w:cs="Consolas"/>
@@ -560,6 +580,7 @@
           <w:lang w:val="en-GB"/>
         </w:rPr>
       </w:pPr>
+      <w:proofErr w:type="gramStart"/>
       <w:r>
         <w:rPr>
           <w:rFonts w:ascii="Consolas" w:hAnsi="Consolas" w:cs="Consolas"/>
@@ -576,6 +597,7 @@
         </w:rPr>
         <w:t>.price</w:t>
       </w:r>
+      <w:proofErr w:type="gramEnd"/>
       <w:r>
         <w:rPr>
           <w:rFonts w:ascii="Consolas" w:hAnsi="Consolas" w:cs="Consolas"/>
@@ -872,7 +894,25 @@
           <w:b/>
           <w:lang w:val="en-GB"/>
         </w:rPr>
-        <w:t xml:space="preserve"> &gt;&gt; {'rot', 'schwarz'} &gt;&gt; 'beige' &gt;&gt; OTHERS</w:t>
+        <w:t xml:space="preserve"> &gt;&gt; {'rot', '</w:t>
+      </w:r>
+      <w:proofErr w:type="spellStart"/>
+      <w:r>
+        <w:rPr>
+          <w:rFonts w:ascii="Consolas" w:hAnsi="Consolas" w:cs="Consolas"/>
+          <w:b/>
+          <w:lang w:val="en-GB"/>
+        </w:rPr>
+        <w:t>schwarz</w:t>
+      </w:r>
+      <w:proofErr w:type="spellEnd"/>
+      <w:r>
+        <w:rPr>
+          <w:rFonts w:ascii="Consolas" w:hAnsi="Consolas" w:cs="Consolas"/>
+          <w:b/>
+          <w:lang w:val="en-GB"/>
+        </w:rPr>
+        <w:t>'} &gt;&gt; 'beige' &gt;&gt; OTHERS</w:t>
       </w:r>
       <w:r>
         <w:rPr>
@@ -950,7 +990,25 @@
           <w:b/>
           <w:lang w:val="en-GB"/>
         </w:rPr>
-        <w:t>('Bus' &gt;&gt; 'Kleinwagen')</w:t>
+        <w:t>('Bus' &gt;&gt; '</w:t>
+      </w:r>
+      <w:proofErr w:type="spellStart"/>
+      <w:r>
+        <w:rPr>
+          <w:rFonts w:ascii="Consolas" w:hAnsi="Consolas" w:cs="Consolas"/>
+          <w:b/>
+          <w:lang w:val="en-GB"/>
+        </w:rPr>
+        <w:t>Kleinwagen</w:t>
+      </w:r>
+      <w:proofErr w:type="spellEnd"/>
+      <w:r>
+        <w:rPr>
+          <w:rFonts w:ascii="Consolas" w:hAnsi="Consolas" w:cs="Consolas"/>
+          <w:b/>
+          <w:lang w:val="en-GB"/>
+        </w:rPr>
+        <w:t>')</w:t>
       </w:r>
     </w:p>
     <w:p>
@@ -1032,7 +1090,25 @@
           <w:b/>
           <w:lang w:val="en-GB"/>
         </w:rPr>
-        <w:t>'Bus' &gt;&gt; 'Kleinwagen' &gt;&gt; OTHERS</w:t>
+        <w:t>'Bus' &gt;&gt; '</w:t>
+      </w:r>
+      <w:proofErr w:type="spellStart"/>
+      <w:r>
+        <w:rPr>
+          <w:rFonts w:ascii="Consolas" w:hAnsi="Consolas" w:cs="Consolas"/>
+          <w:b/>
+          <w:lang w:val="en-GB"/>
+        </w:rPr>
+        <w:t>Kleinwagen</w:t>
+      </w:r>
+      <w:proofErr w:type="spellEnd"/>
+      <w:r>
+        <w:rPr>
+          <w:rFonts w:ascii="Consolas" w:hAnsi="Consolas" w:cs="Consolas"/>
+          <w:b/>
+          <w:lang w:val="en-GB"/>
+        </w:rPr>
+        <w:t>' &gt;&gt; OTHERS</w:t>
       </w:r>
       <w:r>
         <w:rPr>
@@ -1083,7 +1159,21 @@
         <w:rPr>
           <w:lang w:val="en-GB"/>
         </w:rPr>
-        <w:t xml:space="preserve">Compact car is better than bus; Bus is better than station wagon.; Station wagon is better than scooter; Scooter is better than others; Others are indifferent; </w:t>
+        <w:t xml:space="preserve">Compact car is better than bus; Bus is better than station </w:t>
+      </w:r>
+      <w:proofErr w:type="gramStart"/>
+      <w:r>
+        <w:rPr>
+          <w:lang w:val="en-GB"/>
+        </w:rPr>
+        <w:t>wagon.;</w:t>
+      </w:r>
+      <w:proofErr w:type="gramEnd"/>
+      <w:r>
+        <w:rPr>
+          <w:lang w:val="en-GB"/>
+        </w:rPr>
+        <w:t xml:space="preserve"> Station wagon is better than scooter; Scooter is better than others; Others are indifferent; </w:t>
       </w:r>
       <w:r>
         <w:rPr>
@@ -1123,7 +1213,25 @@
           <w:b/>
           <w:lang w:val="en-GB"/>
         </w:rPr>
-        <w:t>'Kleinwagen' &gt;&gt; 'Bus' &gt;&gt; 'Kombi' &gt;&gt; 'Roll</w:t>
+        <w:t>'</w:t>
+      </w:r>
+      <w:proofErr w:type="spellStart"/>
+      <w:r>
+        <w:rPr>
+          <w:rFonts w:ascii="Consolas" w:hAnsi="Consolas" w:cs="Consolas"/>
+          <w:b/>
+          <w:lang w:val="en-GB"/>
+        </w:rPr>
+        <w:t>Kleinwagen</w:t>
+      </w:r>
+      <w:proofErr w:type="spellEnd"/>
+      <w:r>
+        <w:rPr>
+          <w:rFonts w:ascii="Consolas" w:hAnsi="Consolas" w:cs="Consolas"/>
+          <w:b/>
+          <w:lang w:val="en-GB"/>
+        </w:rPr>
+        <w:t>' &gt;&gt; 'Bus' &gt;&gt; 'Kombi' &gt;&gt; 'Roll</w:t>
       </w:r>
       <w:r>
         <w:rPr>
@@ -1183,7 +1291,21 @@
         <w:rPr>
           <w:lang w:val="en-GB"/>
         </w:rPr>
-        <w:t>With the sort clause the result can be ordered. In general every sort clause like in normal SQL is possible. PrefSQL only offers some shorter syntax</w:t>
+        <w:t xml:space="preserve">With the sort clause the result can be ordered. In general every sort clause like in normal SQL is possible. </w:t>
+      </w:r>
+      <w:proofErr w:type="spellStart"/>
+      <w:r>
+        <w:rPr>
+          <w:lang w:val="en-GB"/>
+        </w:rPr>
+        <w:t>PrefSQL</w:t>
+      </w:r>
+      <w:proofErr w:type="spellEnd"/>
+      <w:r>
+        <w:rPr>
+          <w:lang w:val="en-GB"/>
+        </w:rPr>
+        <w:t xml:space="preserve"> only offers some shorter syntax</w:t>
       </w:r>
     </w:p>
     <w:p>
@@ -1264,11 +1386,19 @@
         </w:rPr>
         <w:t xml:space="preserve">Sort categories (Use the </w:t>
       </w:r>
-      <w:r>
-        <w:rPr>
-          <w:lang w:val="en-GB"/>
-        </w:rPr>
-        <w:t>PrefSQL syntax</w:t>
+      <w:proofErr w:type="spellStart"/>
+      <w:r>
+        <w:rPr>
+          <w:lang w:val="en-GB"/>
+        </w:rPr>
+        <w:t>PrefSQL</w:t>
+      </w:r>
+      <w:proofErr w:type="spellEnd"/>
+      <w:r>
+        <w:rPr>
+          <w:lang w:val="en-GB"/>
+        </w:rPr>
+        <w:t xml:space="preserve"> syntax</w:t>
       </w:r>
       <w:r>
         <w:rPr>
@@ -1379,8 +1509,18 @@
           <w:b/>
           <w:lang w:val="en-GB"/>
         </w:rPr>
-        <w:t>ORDER BY SUM_RANK()</w:t>
-      </w:r>
+        <w:t>ORDER BY SUM_</w:t>
+      </w:r>
+      <w:proofErr w:type="gramStart"/>
+      <w:r>
+        <w:rPr>
+          <w:rFonts w:ascii="Consolas" w:hAnsi="Consolas" w:cs="Consolas"/>
+          <w:b/>
+          <w:lang w:val="en-GB"/>
+        </w:rPr>
+        <w:t>RANK()</w:t>
+      </w:r>
+      <w:proofErr w:type="gramEnd"/>
     </w:p>
     <w:p>
       <w:pPr>
@@ -1399,6 +1539,27 @@
           <w:lang w:val="en-GB"/>
         </w:rPr>
         <w:t>Ranking with own attributes</w:t>
+      </w:r>
+      <w:r>
+        <w:rPr>
+          <w:lang w:val="en-GB"/>
+        </w:rPr>
+        <w:t xml:space="preserve"> (</w:t>
+      </w:r>
+      <w:r>
+        <w:rPr>
+          <w:color w:val="FF0000"/>
+          <w:lang w:val="en-GB"/>
+        </w:rPr>
+        <w:t>Not implemented yet</w:t>
+      </w:r>
+      <w:bookmarkStart w:id="0" w:name="_GoBack"/>
+      <w:bookmarkEnd w:id="0"/>
+      <w:r>
+        <w:rPr>
+          <w:lang w:val="en-GB"/>
+        </w:rPr>
+        <w:t>)</w:t>
       </w:r>
     </w:p>
     <w:p>
@@ -1423,7 +1584,25 @@
           <w:b/>
           <w:lang w:val="en-GB"/>
         </w:rPr>
-        <w:t>ORDER BY SUM_RANK(t1.price ASC, t1.mileage ASC)</w:t>
+        <w:t>ORDER BY SUM_</w:t>
+      </w:r>
+      <w:proofErr w:type="gramStart"/>
+      <w:r>
+        <w:rPr>
+          <w:rFonts w:ascii="Consolas" w:hAnsi="Consolas" w:cs="Consolas"/>
+          <w:b/>
+          <w:lang w:val="en-GB"/>
+        </w:rPr>
+        <w:t>RANK(</w:t>
+      </w:r>
+      <w:proofErr w:type="gramEnd"/>
+      <w:r>
+        <w:rPr>
+          <w:rFonts w:ascii="Consolas" w:hAnsi="Consolas" w:cs="Consolas"/>
+          <w:b/>
+          <w:lang w:val="en-GB"/>
+        </w:rPr>
+        <w:t>t1.price ASC, t1.mileage ASC)</w:t>
       </w:r>
     </w:p>
     <w:p>
@@ -1462,11 +1641,19 @@
           <w:lang w:val="en-GB"/>
         </w:rPr>
       </w:pPr>
-      <w:r>
-        <w:rPr>
-          <w:lang w:val="en-GB"/>
-        </w:rPr>
-        <w:t xml:space="preserve">Alle </w:t>
+      <w:proofErr w:type="spellStart"/>
+      <w:r>
+        <w:rPr>
+          <w:lang w:val="en-GB"/>
+        </w:rPr>
+        <w:t>Alle</w:t>
+      </w:r>
+      <w:proofErr w:type="spellEnd"/>
+      <w:r>
+        <w:rPr>
+          <w:lang w:val="en-GB"/>
+        </w:rPr>
+        <w:t xml:space="preserve"> </w:t>
       </w:r>
       <w:r>
         <w:rPr>
@@ -1478,13 +1665,7 @@
         <w:rPr>
           <w:lang w:val="en-GB"/>
         </w:rPr>
-        <w:t xml:space="preserve"> </w:t>
-      </w:r>
-      <w:r>
-        <w:rPr>
-          <w:lang w:val="en-GB"/>
-        </w:rPr>
-        <w:t>(Every attribute in the SKYLINE OF clause)</w:t>
+        <w:t xml:space="preserve"> (Every attribute in the SKYLINE OF clause)</w:t>
       </w:r>
     </w:p>
     <w:p>
@@ -1509,8 +1690,18 @@
           <w:b/>
           <w:lang w:val="en-GB"/>
         </w:rPr>
-        <w:t>ORDER BY BEST_RANK()</w:t>
-      </w:r>
+        <w:t>ORDER BY BEST_</w:t>
+      </w:r>
+      <w:proofErr w:type="gramStart"/>
+      <w:r>
+        <w:rPr>
+          <w:rFonts w:ascii="Consolas" w:hAnsi="Consolas" w:cs="Consolas"/>
+          <w:b/>
+          <w:lang w:val="en-GB"/>
+        </w:rPr>
+        <w:t>RANK()</w:t>
+      </w:r>
+      <w:proofErr w:type="gramEnd"/>
     </w:p>
     <w:p>
       <w:pPr>
@@ -1529,6 +1720,25 @@
           <w:lang w:val="en-GB"/>
         </w:rPr>
         <w:t>Own attributes</w:t>
+      </w:r>
+      <w:r>
+        <w:rPr>
+          <w:lang w:val="en-GB"/>
+        </w:rPr>
+        <w:t xml:space="preserve"> (</w:t>
+      </w:r>
+      <w:r>
+        <w:rPr>
+          <w:color w:val="FF0000"/>
+          <w:lang w:val="en-GB"/>
+        </w:rPr>
+        <w:t>Not implemented yet</w:t>
+      </w:r>
+      <w:r>
+        <w:rPr>
+          <w:lang w:val="en-GB"/>
+        </w:rPr>
+        <w:t>)</w:t>
       </w:r>
     </w:p>
     <w:p>
@@ -1553,7 +1763,25 @@
           <w:b/>
           <w:lang w:val="en-GB"/>
         </w:rPr>
-        <w:t>ORDER BY BEST_RANK(t1.price ASC, t1.mileage ASC)</w:t>
+        <w:t>ORDER BY BEST_</w:t>
+      </w:r>
+      <w:proofErr w:type="gramStart"/>
+      <w:r>
+        <w:rPr>
+          <w:rFonts w:ascii="Consolas" w:hAnsi="Consolas" w:cs="Consolas"/>
+          <w:b/>
+          <w:lang w:val="en-GB"/>
+        </w:rPr>
+        <w:t>RANK(</w:t>
+      </w:r>
+      <w:proofErr w:type="gramEnd"/>
+      <w:r>
+        <w:rPr>
+          <w:rFonts w:ascii="Consolas" w:hAnsi="Consolas" w:cs="Consolas"/>
+          <w:b/>
+          <w:lang w:val="en-GB"/>
+        </w:rPr>
+        <w:t>t1.price ASC, t1.mileage ASC)</w:t>
       </w:r>
     </w:p>
     <w:p>
@@ -1620,8 +1848,18 @@
           <w:b/>
           <w:lang w:val="en-GB"/>
         </w:rPr>
-        <w:t>ORDER BY NEWID()</w:t>
-      </w:r>
+        <w:t xml:space="preserve">ORDER BY </w:t>
+      </w:r>
+      <w:proofErr w:type="gramStart"/>
+      <w:r>
+        <w:rPr>
+          <w:rFonts w:ascii="Consolas" w:hAnsi="Consolas" w:cs="Consolas"/>
+          <w:b/>
+          <w:lang w:val="en-GB"/>
+        </w:rPr>
+        <w:t>NEWID()</w:t>
+      </w:r>
+      <w:proofErr w:type="gramEnd"/>
     </w:p>
     <w:p>
       <w:pPr>
@@ -1760,7 +1998,23 @@
           <w:rFonts w:ascii="Consolas" w:hAnsi="Consolas" w:cs="Consolas"/>
           <w:lang w:val="en-GB"/>
         </w:rPr>
-        <w:t xml:space="preserve">LEFT OUTER JOIN colors ON t1.color_id = colors.ID </w:t>
+        <w:t xml:space="preserve">LEFT OUTER JOIN </w:t>
+      </w:r>
+      <w:proofErr w:type="spellStart"/>
+      <w:r>
+        <w:rPr>
+          <w:rFonts w:ascii="Consolas" w:hAnsi="Consolas" w:cs="Consolas"/>
+          <w:lang w:val="en-GB"/>
+        </w:rPr>
+        <w:t>colors</w:t>
+      </w:r>
+      <w:proofErr w:type="spellEnd"/>
+      <w:r>
+        <w:rPr>
+          <w:rFonts w:ascii="Consolas" w:hAnsi="Consolas" w:cs="Consolas"/>
+          <w:lang w:val="en-GB"/>
+        </w:rPr>
+        <w:t xml:space="preserve"> ON t1.color_id = colors.ID </w:t>
       </w:r>
     </w:p>
     <w:p>
@@ -1830,7 +2084,23 @@
           <w:rFonts w:ascii="Consolas" w:hAnsi="Consolas" w:cs="Consolas"/>
           <w:lang w:val="en-GB"/>
         </w:rPr>
-        <w:t>t1.price LOW, colors.name (‘rot’ &gt;&gt; OTHERS EQUAL), bodies.name (‘Bus’ &gt;&gt; ‘Kleinwagen’ &gt;&gt; OTHERS EQUAL)</w:t>
+        <w:t>t1.price LOW, colors.name (‘rot’ &gt;&gt; OTHERS EQUAL), bodies.name (‘Bus’ &gt;&gt; ‘</w:t>
+      </w:r>
+      <w:proofErr w:type="spellStart"/>
+      <w:r>
+        <w:rPr>
+          <w:rFonts w:ascii="Consolas" w:hAnsi="Consolas" w:cs="Consolas"/>
+          <w:lang w:val="en-GB"/>
+        </w:rPr>
+        <w:t>Kleinwagen</w:t>
+      </w:r>
+      <w:proofErr w:type="spellEnd"/>
+      <w:r>
+        <w:rPr>
+          <w:rFonts w:ascii="Consolas" w:hAnsi="Consolas" w:cs="Consolas"/>
+          <w:lang w:val="en-GB"/>
+        </w:rPr>
+        <w:t>’ &gt;&gt; OTHERS EQUAL)</w:t>
       </w:r>
     </w:p>
     <w:p>
@@ -1876,8 +2146,17 @@
           <w:rFonts w:ascii="Consolas" w:hAnsi="Consolas" w:cs="Consolas"/>
           <w:lang w:val="en-GB"/>
         </w:rPr>
-        <w:t>BEST_RANK()</w:t>
-      </w:r>
+        <w:t>BEST_</w:t>
+      </w:r>
+      <w:proofErr w:type="gramStart"/>
+      <w:r>
+        <w:rPr>
+          <w:rFonts w:ascii="Consolas" w:hAnsi="Consolas" w:cs="Consolas"/>
+          <w:lang w:val="en-GB"/>
+        </w:rPr>
+        <w:t>RANK()</w:t>
+      </w:r>
+      <w:proofErr w:type="gramEnd"/>
     </w:p>
     <w:p>
       <w:pPr>
@@ -1897,11 +2176,19 @@
           <w:lang w:val="en-GB"/>
         </w:rPr>
       </w:pPr>
-      <w:r>
-        <w:rPr>
-          <w:lang w:val="en-GB"/>
-        </w:rPr>
-        <w:t>eCommerce Tables</w:t>
+      <w:proofErr w:type="spellStart"/>
+      <w:r>
+        <w:rPr>
+          <w:lang w:val="en-GB"/>
+        </w:rPr>
+        <w:t>eCommerce</w:t>
+      </w:r>
+      <w:proofErr w:type="spellEnd"/>
+      <w:r>
+        <w:rPr>
+          <w:lang w:val="en-GB"/>
+        </w:rPr>
+        <w:t xml:space="preserve"> Tables</w:t>
       </w:r>
     </w:p>
     <w:p>
@@ -1915,12 +2202,14 @@
           <w:lang w:val="en-GB"/>
         </w:rPr>
       </w:pPr>
+      <w:proofErr w:type="spellStart"/>
       <w:r>
         <w:rPr>
           <w:lang w:val="en-GB"/>
         </w:rPr>
         <w:t>Cars_small</w:t>
       </w:r>
+      <w:proofErr w:type="spellEnd"/>
       <w:r>
         <w:rPr>
           <w:lang w:val="en-GB"/>
@@ -1964,12 +2253,14 @@
           <w:lang w:val="en-GB"/>
         </w:rPr>
       </w:pPr>
+      <w:proofErr w:type="spellStart"/>
       <w:r>
         <w:rPr>
           <w:lang w:val="en-GB"/>
         </w:rPr>
         <w:t>Cars_medium</w:t>
       </w:r>
+      <w:proofErr w:type="spellEnd"/>
       <w:r>
         <w:rPr>
           <w:lang w:val="en-GB"/>
@@ -2007,12 +2298,14 @@
           <w:lang w:val="en-GB"/>
         </w:rPr>
       </w:pPr>
+      <w:proofErr w:type="spellStart"/>
       <w:r>
         <w:rPr>
           <w:lang w:val="en-GB"/>
         </w:rPr>
         <w:t>Cars_large</w:t>
       </w:r>
+      <w:proofErr w:type="spellEnd"/>
       <w:r>
         <w:rPr>
           <w:lang w:val="en-GB"/>
@@ -2056,24 +2349,20 @@
           <w:lang w:val="en-GB"/>
         </w:rPr>
       </w:pPr>
+      <w:proofErr w:type="spellStart"/>
       <w:r>
         <w:rPr>
           <w:lang w:val="en-GB"/>
         </w:rPr>
         <w:t>Cars_superlarge</w:t>
       </w:r>
+      <w:proofErr w:type="spellEnd"/>
       <w:r>
         <w:rPr>
           <w:lang w:val="en-GB"/>
         </w:rPr>
         <w:tab/>
-        <w:t>55208</w:t>
-      </w:r>
-      <w:r>
-        <w:rPr>
-          <w:lang w:val="en-GB"/>
-        </w:rPr>
-        <w:t xml:space="preserve"> </w:t>
+        <w:t xml:space="preserve">55208 </w:t>
       </w:r>
       <w:r>
         <w:rPr>

</xml_diff>